<commit_message>
Ajout des paragraphes sur les choix des visualisations
</commit_message>
<xml_diff>
--- a/Design /Introduction.docx
+++ b/Design /Introduction.docx
@@ -118,8 +118,13 @@
       </w:pPr>
       <w:r>
         <w:tab/>
-        <w:t>Ainsi, il est possible de sélectionner précisément un gène, et de le modifier comme bon nous semble ;</w:t>
-      </w:r>
+        <w:t xml:space="preserve">Ainsi, il est possible de sélectionner précisément un gène, et de le </w:t>
+      </w:r>
+      <w:r>
+        <w:t>modifier comme bon nous semble, et ce même directement chez un embryon.</w:t>
+      </w:r>
+      <w:bookmarkStart w:id="0" w:name="_GoBack"/>
+      <w:bookmarkEnd w:id="0"/>
     </w:p>
     <w:p>
       <w:pPr>
@@ -224,8 +229,6 @@
         <w:tab/>
         <w:t>Bien évidemment, une telle découverte, créant un tel écart avec les autres technologies du domaine, ne peut que susciter des questions autour des enjeux éthiques de ses performances, ce que nous allons mettre en lumière.</w:t>
       </w:r>
-      <w:bookmarkStart w:id="0" w:name="_GoBack"/>
-      <w:bookmarkEnd w:id="0"/>
     </w:p>
     <w:sectPr>
       <w:pgSz w:w="11900" w:h="16840"/>

</xml_diff>